<commit_message>
commit again GUI design.
</commit_message>
<xml_diff>
--- a/Design/mockup/WebGUI_NgoanTT.docx
+++ b/Design/mockup/WebGUI_NgoanTT.docx
@@ -2,6 +2,9 @@
 <file path=word/document.xml><?xml version="1.0" encoding="utf-8"?>
 <w:document xmlns:wpc="http://schemas.microsoft.com/office/word/2010/wordprocessingCanvas" xmlns:mc="http://schemas.openxmlformats.org/markup-compatibility/2006" xmlns:o="urn:schemas-microsoft-com:office:office" xmlns:r="http://schemas.openxmlformats.org/officeDocument/2006/relationships" xmlns:m="http://schemas.openxmlformats.org/officeDocument/2006/math" xmlns:v="urn:schemas-microsoft-com:vml" xmlns:wp14="http://schemas.microsoft.com/office/word/2010/wordprocessingDrawing" xmlns:wp="http://schemas.openxmlformats.org/drawingml/2006/wordprocessingDrawing" xmlns:w10="urn:schemas-microsoft-com:office:word" xmlns:w="http://schemas.openxmlformats.org/wordprocessingml/2006/main" xmlns:w14="http://schemas.microsoft.com/office/word/2010/wordml" xmlns:wpg="http://schemas.microsoft.com/office/word/2010/wordprocessingGroup" xmlns:wpi="http://schemas.microsoft.com/office/word/2010/wordprocessingInk" xmlns:wne="http://schemas.microsoft.com/office/word/2006/wordml" xmlns:wps="http://schemas.microsoft.com/office/word/2010/wordprocessingShape" mc:Ignorable="w14 wp14">
   <w:body>
+    <w:p/>
+    <w:p/>
+    <w:p/>
     <w:p/>
     <w:p>
       <w:r>
@@ -10,9 +13,9 @@
         </w:rPr>
         <w:drawing>
           <wp:inline distT="0" distB="0" distL="0" distR="0">
-            <wp:extent cx="3421763" cy="5328038"/>
-            <wp:effectExtent l="0" t="0" r="7620" b="6350"/>
-            <wp:docPr id="197" name="Picture 197"/>
+            <wp:extent cx="3458973" cy="5364743"/>
+            <wp:effectExtent l="0" t="0" r="8255" b="7620"/>
+            <wp:docPr id="6" name="Picture 6"/>
             <wp:cNvGraphicFramePr>
               <a:graphicFrameLocks xmlns:a="http://schemas.openxmlformats.org/drawingml/2006/main" noChangeAspect="1"/>
             </wp:cNvGraphicFramePr>
@@ -38,7 +41,7 @@
                   <pic:spPr>
                     <a:xfrm>
                       <a:off x="0" y="0"/>
-                      <a:ext cx="3421763" cy="5328038"/>
+                      <a:ext cx="3458973" cy="5364743"/>
                     </a:xfrm>
                     <a:prstGeom prst="rect">
                       <a:avLst/>
@@ -56,9 +59,9 @@
         </w:rPr>
         <w:drawing>
           <wp:inline distT="0" distB="0" distL="0" distR="0">
-            <wp:extent cx="3282846" cy="5326149"/>
-            <wp:effectExtent l="0" t="0" r="0" b="8255"/>
-            <wp:docPr id="1" name="Picture 1"/>
+            <wp:extent cx="3344627" cy="5298041"/>
+            <wp:effectExtent l="0" t="0" r="8255" b="0"/>
+            <wp:docPr id="7" name="Picture 7"/>
             <wp:cNvGraphicFramePr>
               <a:graphicFrameLocks xmlns:a="http://schemas.openxmlformats.org/drawingml/2006/main" noChangeAspect="1"/>
             </wp:cNvGraphicFramePr>
@@ -66,7 +69,7 @@
               <a:graphicData uri="http://schemas.openxmlformats.org/drawingml/2006/picture">
                 <pic:pic xmlns:pic="http://schemas.openxmlformats.org/drawingml/2006/picture">
                   <pic:nvPicPr>
-                    <pic:cNvPr id="0" name="screen_2_1.png"/>
+                    <pic:cNvPr id="0" name="screen_2.png"/>
                     <pic:cNvPicPr/>
                   </pic:nvPicPr>
                   <pic:blipFill>
@@ -84,7 +87,7 @@
                   <pic:spPr>
                     <a:xfrm>
                       <a:off x="0" y="0"/>
-                      <a:ext cx="3283141" cy="5326628"/>
+                      <a:ext cx="3344627" cy="5298041"/>
                     </a:xfrm>
                     <a:prstGeom prst="rect">
                       <a:avLst/>
@@ -97,6 +100,7 @@
         </w:drawing>
       </w:r>
     </w:p>
+    <w:p/>
     <w:p>
       <w:r>
         <w:rPr>
@@ -105,9 +109,9 @@
         <w:lastRenderedPageBreak/>
         <w:drawing>
           <wp:inline distT="0" distB="0" distL="0" distR="0">
-            <wp:extent cx="3374106" cy="5289913"/>
-            <wp:effectExtent l="0" t="0" r="0" b="6350"/>
-            <wp:docPr id="200" name="Picture 200"/>
+            <wp:extent cx="3306511" cy="5288513"/>
+            <wp:effectExtent l="0" t="0" r="8255" b="7620"/>
+            <wp:docPr id="8" name="Picture 8"/>
             <wp:cNvGraphicFramePr>
               <a:graphicFrameLocks xmlns:a="http://schemas.openxmlformats.org/drawingml/2006/main" noChangeAspect="1"/>
             </wp:cNvGraphicFramePr>
@@ -115,7 +119,7 @@
               <a:graphicData uri="http://schemas.openxmlformats.org/drawingml/2006/picture">
                 <pic:pic xmlns:pic="http://schemas.openxmlformats.org/drawingml/2006/picture">
                   <pic:nvPicPr>
-                    <pic:cNvPr id="0" name="screen_4.png"/>
+                    <pic:cNvPr id="0" name="screen_3.png"/>
                     <pic:cNvPicPr/>
                   </pic:nvPicPr>
                   <pic:blipFill>
@@ -133,7 +137,7 @@
                   <pic:spPr>
                     <a:xfrm>
                       <a:off x="0" y="0"/>
-                      <a:ext cx="3374106" cy="5289913"/>
+                      <a:ext cx="3306511" cy="5288513"/>
                     </a:xfrm>
                     <a:prstGeom prst="rect">
                       <a:avLst/>
@@ -151,9 +155,9 @@
         </w:rPr>
         <w:drawing>
           <wp:inline distT="0" distB="0" distL="0" distR="0">
-            <wp:extent cx="3374106" cy="5289913"/>
-            <wp:effectExtent l="0" t="0" r="0" b="6350"/>
-            <wp:docPr id="201" name="Picture 201"/>
+            <wp:extent cx="3239810" cy="5250397"/>
+            <wp:effectExtent l="0" t="0" r="0" b="7620"/>
+            <wp:docPr id="9" name="Picture 9"/>
             <wp:cNvGraphicFramePr>
               <a:graphicFrameLocks xmlns:a="http://schemas.openxmlformats.org/drawingml/2006/main" noChangeAspect="1"/>
             </wp:cNvGraphicFramePr>
@@ -162,55 +166,6 @@
                 <pic:pic xmlns:pic="http://schemas.openxmlformats.org/drawingml/2006/picture">
                   <pic:nvPicPr>
                     <pic:cNvPr id="0" name="screen_4.png"/>
-                    <pic:cNvPicPr/>
-                  </pic:nvPicPr>
-                  <pic:blipFill>
-                    <a:blip r:embed="rId7">
-                      <a:extLst>
-                        <a:ext uri="{28A0092B-C50C-407E-A947-70E740481C1C}">
-                          <a14:useLocalDpi xmlns:a14="http://schemas.microsoft.com/office/drawing/2010/main" val="0"/>
-                        </a:ext>
-                      </a:extLst>
-                    </a:blip>
-                    <a:stretch>
-                      <a:fillRect/>
-                    </a:stretch>
-                  </pic:blipFill>
-                  <pic:spPr>
-                    <a:xfrm>
-                      <a:off x="0" y="0"/>
-                      <a:ext cx="3374106" cy="5289913"/>
-                    </a:xfrm>
-                    <a:prstGeom prst="rect">
-                      <a:avLst/>
-                    </a:prstGeom>
-                  </pic:spPr>
-                </pic:pic>
-              </a:graphicData>
-            </a:graphic>
-          </wp:inline>
-        </w:drawing>
-      </w:r>
-    </w:p>
-    <w:p>
-      <w:r>
-        <w:rPr>
-          <w:noProof/>
-        </w:rPr>
-        <w:lastRenderedPageBreak/>
-        <w:drawing>
-          <wp:inline distT="0" distB="0" distL="0" distR="0">
-            <wp:extent cx="3297855" cy="5299444"/>
-            <wp:effectExtent l="0" t="0" r="0" b="0"/>
-            <wp:docPr id="202" name="Picture 202"/>
-            <wp:cNvGraphicFramePr>
-              <a:graphicFrameLocks xmlns:a="http://schemas.openxmlformats.org/drawingml/2006/main" noChangeAspect="1"/>
-            </wp:cNvGraphicFramePr>
-            <a:graphic xmlns:a="http://schemas.openxmlformats.org/drawingml/2006/main">
-              <a:graphicData uri="http://schemas.openxmlformats.org/drawingml/2006/picture">
-                <pic:pic xmlns:pic="http://schemas.openxmlformats.org/drawingml/2006/picture">
-                  <pic:nvPicPr>
-                    <pic:cNvPr id="0" name="screen_5.png"/>
                     <pic:cNvPicPr/>
                   </pic:nvPicPr>
                   <pic:blipFill>
@@ -228,7 +183,57 @@
                   <pic:spPr>
                     <a:xfrm>
                       <a:off x="0" y="0"/>
-                      <a:ext cx="3297855" cy="5299444"/>
+                      <a:ext cx="3239810" cy="5250397"/>
+                    </a:xfrm>
+                    <a:prstGeom prst="rect">
+                      <a:avLst/>
+                    </a:prstGeom>
+                  </pic:spPr>
+                </pic:pic>
+              </a:graphicData>
+            </a:graphic>
+          </wp:inline>
+        </w:drawing>
+      </w:r>
+    </w:p>
+    <w:p/>
+    <w:p>
+      <w:r>
+        <w:rPr>
+          <w:noProof/>
+        </w:rPr>
+        <w:lastRenderedPageBreak/>
+        <w:drawing>
+          <wp:inline distT="0" distB="0" distL="0" distR="0">
+            <wp:extent cx="3258867" cy="5183695"/>
+            <wp:effectExtent l="0" t="0" r="0" b="0"/>
+            <wp:docPr id="10" name="Picture 10"/>
+            <wp:cNvGraphicFramePr>
+              <a:graphicFrameLocks xmlns:a="http://schemas.openxmlformats.org/drawingml/2006/main" noChangeAspect="1"/>
+            </wp:cNvGraphicFramePr>
+            <a:graphic xmlns:a="http://schemas.openxmlformats.org/drawingml/2006/main">
+              <a:graphicData uri="http://schemas.openxmlformats.org/drawingml/2006/picture">
+                <pic:pic xmlns:pic="http://schemas.openxmlformats.org/drawingml/2006/picture">
+                  <pic:nvPicPr>
+                    <pic:cNvPr id="0" name="screen_5.png"/>
+                    <pic:cNvPicPr/>
+                  </pic:nvPicPr>
+                  <pic:blipFill>
+                    <a:blip r:embed="rId9">
+                      <a:extLst>
+                        <a:ext uri="{28A0092B-C50C-407E-A947-70E740481C1C}">
+                          <a14:useLocalDpi xmlns:a14="http://schemas.microsoft.com/office/drawing/2010/main" val="0"/>
+                        </a:ext>
+                      </a:extLst>
+                    </a:blip>
+                    <a:stretch>
+                      <a:fillRect/>
+                    </a:stretch>
+                  </pic:blipFill>
+                  <pic:spPr>
+                    <a:xfrm>
+                      <a:off x="0" y="0"/>
+                      <a:ext cx="3258867" cy="5183695"/>
                     </a:xfrm>
                     <a:prstGeom prst="rect">
                       <a:avLst/>
@@ -246,9 +251,9 @@
         </w:rPr>
         <w:drawing>
           <wp:inline distT="0" distB="0" distL="0" distR="0">
-            <wp:extent cx="3345512" cy="5308975"/>
-            <wp:effectExtent l="0" t="0" r="7620" b="6350"/>
-            <wp:docPr id="2" name="Picture 2"/>
+            <wp:extent cx="3277925" cy="5183695"/>
+            <wp:effectExtent l="0" t="0" r="0" b="0"/>
+            <wp:docPr id="13" name="Picture 13"/>
             <wp:cNvGraphicFramePr>
               <a:graphicFrameLocks xmlns:a="http://schemas.openxmlformats.org/drawingml/2006/main" noChangeAspect="1"/>
             </wp:cNvGraphicFramePr>
@@ -257,56 +262,6 @@
                 <pic:pic xmlns:pic="http://schemas.openxmlformats.org/drawingml/2006/picture">
                   <pic:nvPicPr>
                     <pic:cNvPr id="0" name="screen_6_1.png"/>
-                    <pic:cNvPicPr/>
-                  </pic:nvPicPr>
-                  <pic:blipFill>
-                    <a:blip r:embed="rId9">
-                      <a:extLst>
-                        <a:ext uri="{28A0092B-C50C-407E-A947-70E740481C1C}">
-                          <a14:useLocalDpi xmlns:a14="http://schemas.microsoft.com/office/drawing/2010/main" val="0"/>
-                        </a:ext>
-                      </a:extLst>
-                    </a:blip>
-                    <a:stretch>
-                      <a:fillRect/>
-                    </a:stretch>
-                  </pic:blipFill>
-                  <pic:spPr>
-                    <a:xfrm>
-                      <a:off x="0" y="0"/>
-                      <a:ext cx="3345512" cy="5308975"/>
-                    </a:xfrm>
-                    <a:prstGeom prst="rect">
-                      <a:avLst/>
-                    </a:prstGeom>
-                  </pic:spPr>
-                </pic:pic>
-              </a:graphicData>
-            </a:graphic>
-          </wp:inline>
-        </w:drawing>
-      </w:r>
-    </w:p>
-    <w:p>
-      <w:bookmarkStart w:id="0" w:name="_GoBack"/>
-      <w:r>
-        <w:rPr>
-          <w:noProof/>
-        </w:rPr>
-        <w:lastRenderedPageBreak/>
-        <w:drawing>
-          <wp:inline distT="0" distB="0" distL="0" distR="0">
-            <wp:extent cx="3325569" cy="5269455"/>
-            <wp:effectExtent l="0" t="0" r="8255" b="7620"/>
-            <wp:docPr id="3" name="Picture 3"/>
-            <wp:cNvGraphicFramePr>
-              <a:graphicFrameLocks xmlns:a="http://schemas.openxmlformats.org/drawingml/2006/main" noChangeAspect="1"/>
-            </wp:cNvGraphicFramePr>
-            <a:graphic xmlns:a="http://schemas.openxmlformats.org/drawingml/2006/main">
-              <a:graphicData uri="http://schemas.openxmlformats.org/drawingml/2006/picture">
-                <pic:pic xmlns:pic="http://schemas.openxmlformats.org/drawingml/2006/picture">
-                  <pic:nvPicPr>
-                    <pic:cNvPr id="0" name="screen_7_1.png"/>
                     <pic:cNvPicPr/>
                   </pic:nvPicPr>
                   <pic:blipFill>
@@ -324,7 +279,7 @@
                   <pic:spPr>
                     <a:xfrm>
                       <a:off x="0" y="0"/>
-                      <a:ext cx="3325569" cy="5269455"/>
+                      <a:ext cx="3277925" cy="5183695"/>
                     </a:xfrm>
                     <a:prstGeom prst="rect">
                       <a:avLst/>
@@ -336,12 +291,59 @@
           </wp:inline>
         </w:drawing>
       </w:r>
+      <w:bookmarkStart w:id="0" w:name="_GoBack"/>
       <w:bookmarkEnd w:id="0"/>
     </w:p>
     <w:p/>
-    <w:p/>
-    <w:p/>
-    <w:p/>
+    <w:p>
+      <w:r>
+        <w:rPr>
+          <w:noProof/>
+        </w:rPr>
+        <w:lastRenderedPageBreak/>
+        <w:drawing>
+          <wp:inline distT="0" distB="0" distL="0" distR="0">
+            <wp:extent cx="3258867" cy="5259926"/>
+            <wp:effectExtent l="0" t="0" r="0" b="0"/>
+            <wp:docPr id="12" name="Picture 12"/>
+            <wp:cNvGraphicFramePr>
+              <a:graphicFrameLocks xmlns:a="http://schemas.openxmlformats.org/drawingml/2006/main" noChangeAspect="1"/>
+            </wp:cNvGraphicFramePr>
+            <a:graphic xmlns:a="http://schemas.openxmlformats.org/drawingml/2006/main">
+              <a:graphicData uri="http://schemas.openxmlformats.org/drawingml/2006/picture">
+                <pic:pic xmlns:pic="http://schemas.openxmlformats.org/drawingml/2006/picture">
+                  <pic:nvPicPr>
+                    <pic:cNvPr id="0" name="screen_7.png"/>
+                    <pic:cNvPicPr/>
+                  </pic:nvPicPr>
+                  <pic:blipFill>
+                    <a:blip r:embed="rId11">
+                      <a:extLst>
+                        <a:ext uri="{28A0092B-C50C-407E-A947-70E740481C1C}">
+                          <a14:useLocalDpi xmlns:a14="http://schemas.microsoft.com/office/drawing/2010/main" val="0"/>
+                        </a:ext>
+                      </a:extLst>
+                    </a:blip>
+                    <a:stretch>
+                      <a:fillRect/>
+                    </a:stretch>
+                  </pic:blipFill>
+                  <pic:spPr>
+                    <a:xfrm>
+                      <a:off x="0" y="0"/>
+                      <a:ext cx="3258867" cy="5259926"/>
+                    </a:xfrm>
+                    <a:prstGeom prst="rect">
+                      <a:avLst/>
+                    </a:prstGeom>
+                  </pic:spPr>
+                </pic:pic>
+              </a:graphicData>
+            </a:graphic>
+          </wp:inline>
+        </w:drawing>
+      </w:r>
+    </w:p>
     <w:sectPr>
       <w:pgSz w:w="12240" w:h="15840"/>
       <w:pgMar w:top="720" w:right="720" w:bottom="720" w:left="720" w:header="720" w:footer="720" w:gutter="0"/>
@@ -1049,7 +1051,7 @@
   <a:extraClrSchemeLst/>
   <a:extLst>
     <a:ext uri="{05A4C25C-085E-4340-85A3-A5531E510DB2}">
-      <thm15:themeFamily xmlns="" xmlns:thm15="http://schemas.microsoft.com/office/thememl/2012/main" name="Office Theme" id="{62F939B6-93AF-4DB8-9C6B-D6C7DFDC589F}" vid="{4A3C46E8-61CC-4603-A589-7422A47A8E4A}"/>
+      <thm15:themeFamily xmlns:thm15="http://schemas.microsoft.com/office/thememl/2012/main" xmlns="" name="Office Theme" id="{62F939B6-93AF-4DB8-9C6B-D6C7DFDC589F}" vid="{4A3C46E8-61CC-4603-A589-7422A47A8E4A}"/>
     </a:ext>
   </a:extLst>
 </a:theme>

</xml_diff>

<commit_message>
Commit new UI for android
</commit_message>
<xml_diff>
--- a/Design/mockup/WebGUI_NgoanTT.docx
+++ b/Design/mockup/WebGUI_NgoanTT.docx
@@ -251,9 +251,9 @@
         </w:rPr>
         <w:drawing>
           <wp:inline distT="0" distB="0" distL="0" distR="0">
-            <wp:extent cx="3277925" cy="5183695"/>
-            <wp:effectExtent l="0" t="0" r="0" b="0"/>
-            <wp:docPr id="13" name="Picture 13"/>
+            <wp:extent cx="3239810" cy="5231340"/>
+            <wp:effectExtent l="0" t="0" r="0" b="7620"/>
+            <wp:docPr id="1" name="Picture 1"/>
             <wp:cNvGraphicFramePr>
               <a:graphicFrameLocks xmlns:a="http://schemas.openxmlformats.org/drawingml/2006/main" noChangeAspect="1"/>
             </wp:cNvGraphicFramePr>
@@ -261,7 +261,7 @@
               <a:graphicData uri="http://schemas.openxmlformats.org/drawingml/2006/picture">
                 <pic:pic xmlns:pic="http://schemas.openxmlformats.org/drawingml/2006/picture">
                   <pic:nvPicPr>
-                    <pic:cNvPr id="0" name="screen_6_1.png"/>
+                    <pic:cNvPr id="0" name="screen_6_2.png"/>
                     <pic:cNvPicPr/>
                   </pic:nvPicPr>
                   <pic:blipFill>
@@ -279,7 +279,7 @@
                   <pic:spPr>
                     <a:xfrm>
                       <a:off x="0" y="0"/>
-                      <a:ext cx="3277925" cy="5183695"/>
+                      <a:ext cx="3239810" cy="5231340"/>
                     </a:xfrm>
                     <a:prstGeom prst="rect">
                       <a:avLst/>
@@ -291,11 +291,10 @@
           </wp:inline>
         </w:drawing>
       </w:r>
-      <w:bookmarkStart w:id="0" w:name="_GoBack"/>
-      <w:bookmarkEnd w:id="0"/>
     </w:p>
     <w:p/>
     <w:p>
+      <w:bookmarkStart w:id="0" w:name="_GoBack"/>
       <w:r>
         <w:rPr>
           <w:noProof/>
@@ -332,6 +331,53 @@
                     <a:xfrm>
                       <a:off x="0" y="0"/>
                       <a:ext cx="3258867" cy="5259926"/>
+                    </a:xfrm>
+                    <a:prstGeom prst="rect">
+                      <a:avLst/>
+                    </a:prstGeom>
+                  </pic:spPr>
+                </pic:pic>
+              </a:graphicData>
+            </a:graphic>
+          </wp:inline>
+        </w:drawing>
+      </w:r>
+      <w:bookmarkEnd w:id="0"/>
+      <w:r>
+        <w:rPr>
+          <w:noProof/>
+        </w:rPr>
+        <w:drawing>
+          <wp:inline distT="0" distB="0" distL="0" distR="0">
+            <wp:extent cx="3230281" cy="5240868"/>
+            <wp:effectExtent l="0" t="0" r="8255" b="0"/>
+            <wp:docPr id="2" name="Picture 2"/>
+            <wp:cNvGraphicFramePr>
+              <a:graphicFrameLocks xmlns:a="http://schemas.openxmlformats.org/drawingml/2006/main" noChangeAspect="1"/>
+            </wp:cNvGraphicFramePr>
+            <a:graphic xmlns:a="http://schemas.openxmlformats.org/drawingml/2006/main">
+              <a:graphicData uri="http://schemas.openxmlformats.org/drawingml/2006/picture">
+                <pic:pic xmlns:pic="http://schemas.openxmlformats.org/drawingml/2006/picture">
+                  <pic:nvPicPr>
+                    <pic:cNvPr id="0" name="screen_8.png"/>
+                    <pic:cNvPicPr/>
+                  </pic:nvPicPr>
+                  <pic:blipFill>
+                    <a:blip r:embed="rId12">
+                      <a:extLst>
+                        <a:ext uri="{28A0092B-C50C-407E-A947-70E740481C1C}">
+                          <a14:useLocalDpi xmlns:a14="http://schemas.microsoft.com/office/drawing/2010/main" val="0"/>
+                        </a:ext>
+                      </a:extLst>
+                    </a:blip>
+                    <a:stretch>
+                      <a:fillRect/>
+                    </a:stretch>
+                  </pic:blipFill>
+                  <pic:spPr>
+                    <a:xfrm>
+                      <a:off x="0" y="0"/>
+                      <a:ext cx="3230281" cy="5240868"/>
                     </a:xfrm>
                     <a:prstGeom prst="rect">
                       <a:avLst/>
@@ -1051,7 +1097,7 @@
   <a:extraClrSchemeLst/>
   <a:extLst>
     <a:ext uri="{05A4C25C-085E-4340-85A3-A5531E510DB2}">
-      <thm15:themeFamily xmlns:thm15="http://schemas.microsoft.com/office/thememl/2012/main" xmlns="" name="Office Theme" id="{62F939B6-93AF-4DB8-9C6B-D6C7DFDC589F}" vid="{4A3C46E8-61CC-4603-A589-7422A47A8E4A}"/>
+      <thm15:themeFamily xmlns="" xmlns:thm15="http://schemas.microsoft.com/office/thememl/2012/main" name="Office Theme" id="{62F939B6-93AF-4DB8-9C6B-D6C7DFDC589F}" vid="{4A3C46E8-61CC-4603-A589-7422A47A8E4A}"/>
     </a:ext>
   </a:extLst>
 </a:theme>

</xml_diff>